<commit_message>
yuvrab work only did everything himself
</commit_message>
<xml_diff>
--- a/ML1.docx
+++ b/ML1.docx
@@ -577,6 +577,8 @@
           <w:tab w:val="left" w:pos="8016"/>
         </w:tabs>
         <w:rPr>
+          <w:rFonts w:hint="cs"/>
+          <w:rtl/>
           <w:lang w:val="en-US"/>
         </w:rPr>
       </w:pPr>
@@ -613,24 +615,13 @@
         <w:rPr>
           <w:lang w:val="en-US"/>
         </w:rPr>
-        <w:t>This feature is ordinal because it’s categorical, the number of conversations is a natural integer it can’t be continues in the idea of the real numbers axis.</w:t>
-      </w:r>
-    </w:p>
-    <w:p>
-      <w:pPr>
-        <w:pStyle w:val="ListParagraph"/>
-        <w:tabs>
-          <w:tab w:val="left" w:pos="8016"/>
-        </w:tabs>
-        <w:rPr>
-          <w:lang w:val="en-US"/>
-        </w:rPr>
-      </w:pPr>
-      <w:r>
-        <w:rPr>
-          <w:lang w:val="en-US"/>
-        </w:rPr>
-        <w:t>But, it has a natural order like the natural integers.</w:t>
+        <w:t xml:space="preserve">This feature is ordinal because </w:t>
+      </w:r>
+      <w:r>
+        <w:rPr>
+          <w:lang w:val="en-US"/>
+        </w:rPr>
+        <w:t>the values are natural integers, so it’s not continuous, and are naturally ordered.</w:t>
       </w:r>
     </w:p>
     <w:p>
@@ -1522,7 +1513,6 @@
               <w:rPr>
                 <w:lang w:val="en-US"/>
               </w:rPr>
-              <w:lastRenderedPageBreak/>
               <w:t>Pcr_date</w:t>
             </w:r>
           </w:p>
@@ -1588,6 +1578,7 @@
               <w:rPr>
                 <w:lang w:val="en-US"/>
               </w:rPr>
+              <w:lastRenderedPageBreak/>
               <w:t>PCR_01</w:t>
             </w:r>
           </w:p>
@@ -1609,25 +1600,7 @@
               <w:rPr>
                 <w:lang w:val="en-US"/>
               </w:rPr>
-              <w:t xml:space="preserve">The result of the </w:t>
-            </w:r>
-            <w:r>
-              <w:rPr>
-                <w:lang w:val="en-US"/>
-              </w:rPr>
-              <w:t xml:space="preserve">first </w:t>
-            </w:r>
-            <w:r>
-              <w:rPr>
-                <w:lang w:val="en-US"/>
-              </w:rPr>
-              <w:t>Pcr test</w:t>
-            </w:r>
-            <w:r>
-              <w:rPr>
-                <w:lang w:val="en-US"/>
-              </w:rPr>
-              <w:t xml:space="preserve"> of the patient</w:t>
+              <w:t>Part 1 of the PCR test</w:t>
             </w:r>
             <w:r>
               <w:rPr>
@@ -1698,7 +1671,19 @@
               <w:rPr>
                 <w:lang w:val="en-US"/>
               </w:rPr>
-              <w:t>The result of the second Pcr test of the patient</w:t>
+              <w:t xml:space="preserve">Part </w:t>
+            </w:r>
+            <w:r>
+              <w:rPr>
+                <w:lang w:val="en-US"/>
+              </w:rPr>
+              <w:t>2</w:t>
+            </w:r>
+            <w:r>
+              <w:rPr>
+                <w:lang w:val="en-US"/>
+              </w:rPr>
+              <w:t xml:space="preserve"> of the PCR test</w:t>
             </w:r>
           </w:p>
         </w:tc>
@@ -1763,7 +1748,19 @@
               <w:rPr>
                 <w:lang w:val="en-US"/>
               </w:rPr>
-              <w:t>The result of the third Pcr test of the patient</w:t>
+              <w:t xml:space="preserve">Part </w:t>
+            </w:r>
+            <w:r>
+              <w:rPr>
+                <w:lang w:val="en-US"/>
+              </w:rPr>
+              <w:t>3</w:t>
+            </w:r>
+            <w:r>
+              <w:rPr>
+                <w:lang w:val="en-US"/>
+              </w:rPr>
+              <w:t xml:space="preserve"> of the PCR test</w:t>
             </w:r>
           </w:p>
         </w:tc>
@@ -1828,7 +1825,19 @@
               <w:rPr>
                 <w:lang w:val="en-US"/>
               </w:rPr>
-              <w:t>The result of the fourth Pcr test of the patient</w:t>
+              <w:t xml:space="preserve">Part </w:t>
+            </w:r>
+            <w:r>
+              <w:rPr>
+                <w:lang w:val="en-US"/>
+              </w:rPr>
+              <w:t>4</w:t>
+            </w:r>
+            <w:r>
+              <w:rPr>
+                <w:lang w:val="en-US"/>
+              </w:rPr>
+              <w:t xml:space="preserve"> of the PCR test</w:t>
             </w:r>
           </w:p>
         </w:tc>
@@ -1893,7 +1902,19 @@
               <w:rPr>
                 <w:lang w:val="en-US"/>
               </w:rPr>
-              <w:t>The result of the fifth Pcr test of the patient</w:t>
+              <w:t xml:space="preserve">Part </w:t>
+            </w:r>
+            <w:r>
+              <w:rPr>
+                <w:lang w:val="en-US"/>
+              </w:rPr>
+              <w:t>5</w:t>
+            </w:r>
+            <w:r>
+              <w:rPr>
+                <w:lang w:val="en-US"/>
+              </w:rPr>
+              <w:t xml:space="preserve"> of the PCR test</w:t>
             </w:r>
           </w:p>
         </w:tc>
@@ -1958,7 +1979,19 @@
               <w:rPr>
                 <w:lang w:val="en-US"/>
               </w:rPr>
-              <w:t>The result of the sixth Pcr test of the patient</w:t>
+              <w:t xml:space="preserve">Part </w:t>
+            </w:r>
+            <w:r>
+              <w:rPr>
+                <w:lang w:val="en-US"/>
+              </w:rPr>
+              <w:t>6</w:t>
+            </w:r>
+            <w:r>
+              <w:rPr>
+                <w:lang w:val="en-US"/>
+              </w:rPr>
+              <w:t xml:space="preserve"> of the PCR test</w:t>
             </w:r>
           </w:p>
         </w:tc>
@@ -2023,7 +2056,19 @@
               <w:rPr>
                 <w:lang w:val="en-US"/>
               </w:rPr>
-              <w:t>The result of the seventh Pcr test of the patient</w:t>
+              <w:t xml:space="preserve">Part </w:t>
+            </w:r>
+            <w:r>
+              <w:rPr>
+                <w:lang w:val="en-US"/>
+              </w:rPr>
+              <w:t>7</w:t>
+            </w:r>
+            <w:r>
+              <w:rPr>
+                <w:lang w:val="en-US"/>
+              </w:rPr>
+              <w:t xml:space="preserve"> of the PCR test</w:t>
             </w:r>
           </w:p>
         </w:tc>
@@ -2088,7 +2133,19 @@
               <w:rPr>
                 <w:lang w:val="en-US"/>
               </w:rPr>
-              <w:t>The result of the eighth Pcr test of the patient</w:t>
+              <w:t xml:space="preserve">Part </w:t>
+            </w:r>
+            <w:r>
+              <w:rPr>
+                <w:lang w:val="en-US"/>
+              </w:rPr>
+              <w:t>8</w:t>
+            </w:r>
+            <w:r>
+              <w:rPr>
+                <w:lang w:val="en-US"/>
+              </w:rPr>
+              <w:t xml:space="preserve"> of the PCR test</w:t>
             </w:r>
           </w:p>
         </w:tc>
@@ -2153,7 +2210,19 @@
               <w:rPr>
                 <w:lang w:val="en-US"/>
               </w:rPr>
-              <w:t>The result of the ninth Pcr test of the patient</w:t>
+              <w:t xml:space="preserve">Part </w:t>
+            </w:r>
+            <w:r>
+              <w:rPr>
+                <w:lang w:val="en-US"/>
+              </w:rPr>
+              <w:t>9</w:t>
+            </w:r>
+            <w:r>
+              <w:rPr>
+                <w:lang w:val="en-US"/>
+              </w:rPr>
+              <w:t xml:space="preserve"> of the PCR test</w:t>
             </w:r>
           </w:p>
         </w:tc>
@@ -2218,7 +2287,19 @@
               <w:rPr>
                 <w:lang w:val="en-US"/>
               </w:rPr>
-              <w:t>The result of the tenth Pcr test of the patient</w:t>
+              <w:t>Part 1</w:t>
+            </w:r>
+            <w:r>
+              <w:rPr>
+                <w:lang w:val="en-US"/>
+              </w:rPr>
+              <w:t>0</w:t>
+            </w:r>
+            <w:r>
+              <w:rPr>
+                <w:lang w:val="en-US"/>
+              </w:rPr>
+              <w:t xml:space="preserve"> of the PCR test</w:t>
             </w:r>
           </w:p>
         </w:tc>
@@ -2321,12 +2402,9 @@
       </w:pPr>
       <w:r>
         <w:rPr>
-          <w:b/>
-          <w:bCs/>
-          <w:color w:val="FF0000"/>
-          <w:lang w:val="en-US"/>
-        </w:rPr>
-        <w:t>Need to answer later</w:t>
+          <w:lang w:val="en-US"/>
+        </w:rPr>
+        <w:t>Its important to use the same split for training and test sets, because we want to train the model only on the train set and validate it only on the test set. In that way we will ensure that the model is not fitted to the test set in any way.</w:t>
       </w:r>
     </w:p>
     <w:p>
@@ -2386,7 +2464,6 @@
         <w:rPr>
           <w:noProof/>
         </w:rPr>
-        <w:lastRenderedPageBreak/>
         <w:drawing>
           <wp:anchor distT="0" distB="0" distL="114300" distR="114300" simplePos="0" relativeHeight="251659264" behindDoc="0" locked="0" layoutInCell="1" allowOverlap="1" wp14:anchorId="2B4B791F" wp14:editId="08A036E8">
             <wp:simplePos x="0" y="0"/>
@@ -2619,7 +2696,25 @@
         <w:rPr>
           <w:lang w:val="en-US"/>
         </w:rPr>
-        <w:t>s that make 90-100 in household income can be considered outliers because they are far from the majority of households.</w:t>
+        <w:t xml:space="preserve">s that make 90-100 in household income can be considered outliers because they are far from </w:t>
+      </w:r>
+      <w:r>
+        <w:rPr>
+          <w:lang w:val="en-US"/>
+        </w:rPr>
+        <w:t>most</w:t>
+      </w:r>
+      <w:r>
+        <w:rPr>
+          <w:lang w:val="en-US"/>
+        </w:rPr>
+        <w:t xml:space="preserve"> households</w:t>
+      </w:r>
+      <w:r>
+        <w:rPr>
+          <w:lang w:val="en-US"/>
+        </w:rPr>
+        <w:t xml:space="preserve"> by a big difference.</w:t>
       </w:r>
     </w:p>
     <w:p>
@@ -2674,7 +2769,26 @@
         <w:rPr>
           <w:lang w:val="en-US"/>
         </w:rPr>
-        <w:t>The difference stems from the fact that most people have a low income, mostly between 0 to 3, so half of the people make less than 0.7. But there are a few people making much higher income which increases the mean value.</w:t>
+        <w:t xml:space="preserve">The difference stems from the fact that most people have a low income, mostly between 0 to 3, so half of the people make less than 0.7. But there are a few people making much </w:t>
+      </w:r>
+      <w:r>
+        <w:rPr>
+          <w:lang w:val="en-US"/>
+        </w:rPr>
+        <w:lastRenderedPageBreak/>
+        <w:t>higher income</w:t>
+      </w:r>
+      <w:r>
+        <w:rPr>
+          <w:lang w:val="en-US"/>
+        </w:rPr>
+        <w:t>, which we mentioned as possible outliers,</w:t>
+      </w:r>
+      <w:r>
+        <w:rPr>
+          <w:lang w:val="en-US"/>
+        </w:rPr>
+        <w:t xml:space="preserve"> which increases the mean value.</w:t>
       </w:r>
     </w:p>
     <w:p>
@@ -2698,6 +2812,12 @@
           <w:lang w:val="en-US"/>
         </w:rPr>
         <w:t>reasonable value.</w:t>
+      </w:r>
+      <w:r>
+        <w:rPr>
+          <w:lang w:val="en-US"/>
+        </w:rPr>
+        <w:t xml:space="preserve"> There are no patients with income be</w:t>
       </w:r>
     </w:p>
     <w:p>
@@ -2720,6 +2840,12 @@
         </w:rPr>
         <w:t>The pair of features useful for predicting the spread is {PCR_04, PCR_09} because it’s most separable pair of data.</w:t>
       </w:r>
+      <w:r>
+        <w:rPr>
+          <w:lang w:val="en-US"/>
+        </w:rPr>
+        <w:t xml:space="preserve"> We can see that the data is distributed in two spirals who are pretty separable. </w:t>
+      </w:r>
     </w:p>
     <w:p>
       <w:pPr>
@@ -2737,7 +2863,6 @@
           <w:noProof/>
           <w:lang w:val="en-US"/>
         </w:rPr>
-        <w:lastRenderedPageBreak/>
         <w:drawing>
           <wp:inline distT="0" distB="0" distL="0" distR="0" wp14:anchorId="38B4435D" wp14:editId="70A86C4F">
             <wp:extent cx="4621726" cy="4074349"/>
@@ -2801,7 +2926,7 @@
             <w:rFonts w:ascii="Cambria Math" w:hAnsi="Cambria Math"/>
             <w:lang w:val="en-US"/>
           </w:rPr>
-          <m:t>O(md)</m:t>
+          <m:t>O(d)</m:t>
         </m:r>
       </m:oMath>
       <w:r>
@@ -2809,7 +2934,7 @@
           <w:rFonts w:eastAsiaTheme="minorEastAsia"/>
           <w:lang w:val="en-US"/>
         </w:rPr>
-        <w:t xml:space="preserve"> because the calculation of dist is in </w:t>
+        <w:t xml:space="preserve"> for each training data point, so for m data points it will take </w:t>
       </w:r>
       <m:oMath>
         <m:r>
@@ -2817,7 +2942,7 @@
             <w:rFonts w:ascii="Cambria Math" w:eastAsiaTheme="minorEastAsia" w:hAnsi="Cambria Math"/>
             <w:lang w:val="en-US"/>
           </w:rPr>
-          <m:t>O(d)</m:t>
+          <m:t>O(md)</m:t>
         </m:r>
       </m:oMath>
       <w:r>
@@ -2825,14 +2950,28 @@
           <w:rFonts w:eastAsiaTheme="minorEastAsia"/>
           <w:lang w:val="en-US"/>
         </w:rPr>
-        <w:t xml:space="preserve"> and we do it m times, for every training datapoint. After that we use argpartition to find the indices</w:t>
+        <w:t>. After that we use argpartition to find the indices</w:t>
       </w:r>
       <w:r>
         <w:rPr>
           <w:rFonts w:eastAsiaTheme="minorEastAsia"/>
           <w:lang w:val="en-US"/>
         </w:rPr>
-        <w:t xml:space="preserve"> which runs in time complexity </w:t>
+        <w:t xml:space="preserve"> </w:t>
+      </w:r>
+      <w:r>
+        <w:rPr>
+          <w:rFonts w:eastAsiaTheme="minorEastAsia"/>
+          <w:lang w:val="en-US"/>
+        </w:rPr>
+        <w:t xml:space="preserve">of the k closest data points, </w:t>
+      </w:r>
+      <w:r>
+        <w:rPr>
+          <w:rFonts w:eastAsiaTheme="minorEastAsia"/>
+          <w:lang w:val="en-US"/>
+        </w:rPr>
+        <w:t xml:space="preserve">which runs in time complexity </w:t>
       </w:r>
       <m:oMath>
         <m:r>
@@ -2848,7 +2987,7 @@
           <w:rFonts w:eastAsiaTheme="minorEastAsia"/>
           <w:lang w:val="en-US"/>
         </w:rPr>
-        <w:t xml:space="preserve">. Getting all the labels of the indices from argpartition will also take </w:t>
+        <w:t xml:space="preserve">. Getting all the labels of the indices from argpartition will take </w:t>
       </w:r>
       <m:oMath>
         <m:r>
@@ -2965,6 +3104,13 @@
             <w:rFonts w:ascii="Cambria Math" w:eastAsiaTheme="minorEastAsia" w:hAnsi="Cambria Math"/>
             <w:lang w:val="en-US"/>
           </w:rPr>
+          <m:t>+O(1)</m:t>
+        </m:r>
+        <m:r>
+          <w:rPr>
+            <w:rFonts w:ascii="Cambria Math" w:eastAsiaTheme="minorEastAsia" w:hAnsi="Cambria Math"/>
+            <w:lang w:val="en-US"/>
+          </w:rPr>
           <m:t>=O(md)</m:t>
         </m:r>
       </m:oMath>
@@ -2975,6 +3121,17 @@
         </w:rPr>
         <w:t xml:space="preserve">. The equality comes from the fact that </w:t>
       </w:r>
+    </w:p>
+    <w:p>
+      <w:pPr>
+        <w:pStyle w:val="ListParagraph"/>
+        <w:tabs>
+          <w:tab w:val="left" w:pos="6135"/>
+        </w:tabs>
+        <w:rPr>
+          <w:lang w:val="en-US"/>
+        </w:rPr>
+      </w:pPr>
       <m:oMath>
         <m:r>
           <w:rPr>
@@ -3513,14 +3670,42 @@
           <w:rFonts w:eastAsiaTheme="minorEastAsia"/>
           <w:lang w:val="en-US"/>
         </w:rPr>
-        <w:t xml:space="preserve">We can see by comparing to the figure at Q10 that normalizing the features smoothened the decision regions of the model, which led to better test accuracy. In our example PCR_04 was on a much bigger scale than PCR_09 and because of this he contributed more to the distance metric. Normalization ensures that all features contribute equally to the distance metric by </w:t>
+        <w:t>We can see by comparing to the figure at Q10 that normalizing the features smoothened the decision regions of the model, which led to better test accuracy. In our example PCR_04 was on a much bigger scale than PCR_09</w:t>
       </w:r>
       <w:r>
         <w:rPr>
           <w:rFonts w:eastAsiaTheme="minorEastAsia"/>
           <w:lang w:val="en-US"/>
         </w:rPr>
-        <w:t>placing them in the same scale. This avoids the distortion that makes a feature with big scale dominate the decision.</w:t>
+        <w:t>. Because of that PCR_09 got more weight according to the kNN model, because the distance metric of PCR_04 was bigger.</w:t>
+      </w:r>
+      <w:r>
+        <w:rPr>
+          <w:rFonts w:eastAsiaTheme="minorEastAsia"/>
+          <w:lang w:val="en-US"/>
+        </w:rPr>
+        <w:t xml:space="preserve"> Normalization ensures that all features contribute equally to the distance metric by </w:t>
+      </w:r>
+      <w:r>
+        <w:rPr>
+          <w:rFonts w:eastAsiaTheme="minorEastAsia"/>
+          <w:lang w:val="en-US"/>
+        </w:rPr>
+        <w:t xml:space="preserve">placing them in the same scale. This avoids the distortion that makes a feature with </w:t>
+      </w:r>
+      <w:r>
+        <w:rPr>
+          <w:rFonts w:eastAsiaTheme="minorEastAsia"/>
+          <w:lang w:val="en-US"/>
+        </w:rPr>
+        <w:t>smaller</w:t>
+      </w:r>
+      <w:r>
+        <w:rPr>
+          <w:rFonts w:eastAsiaTheme="minorEastAsia"/>
+          <w:lang w:val="en-US"/>
+        </w:rPr>
+        <w:t xml:space="preserve"> scale dominate the decision.</w:t>
       </w:r>
     </w:p>
     <w:p>
@@ -3761,7 +3946,49 @@
           <w:rFonts w:eastAsiaTheme="minorEastAsia"/>
           <w:lang w:val="en-US"/>
         </w:rPr>
-        <w:t xml:space="preserve"> we reduce overfitting to the training set which lowers the training accuracy, but increases the test accuracy because the decision regions are less overfitted for the training data. In this way the model can generalize better from the training data to data it didn’t see before. On the other hand, if we choose a </w:t>
+        <w:t xml:space="preserve"> we reduce overfitting to the training set which lowers the training </w:t>
+      </w:r>
+      <w:r>
+        <w:rPr>
+          <w:rFonts w:eastAsiaTheme="minorEastAsia"/>
+          <w:lang w:val="en-US"/>
+        </w:rPr>
+        <w:t>accuracy but</w:t>
+      </w:r>
+      <w:r>
+        <w:rPr>
+          <w:rFonts w:eastAsiaTheme="minorEastAsia"/>
+          <w:lang w:val="en-US"/>
+        </w:rPr>
+        <w:t xml:space="preserve"> increases the test accuracy</w:t>
+      </w:r>
+      <w:r>
+        <w:rPr>
+          <w:rFonts w:eastAsiaTheme="minorEastAsia"/>
+          <w:lang w:val="en-US"/>
+        </w:rPr>
+        <w:t>.</w:t>
+      </w:r>
+      <w:r>
+        <w:rPr>
+          <w:rFonts w:eastAsiaTheme="minorEastAsia"/>
+          <w:lang w:val="en-US"/>
+        </w:rPr>
+        <w:t xml:space="preserve"> </w:t>
+      </w:r>
+      <w:r>
+        <w:rPr>
+          <w:rFonts w:eastAsiaTheme="minorEastAsia"/>
+          <w:lang w:val="en-US"/>
+        </w:rPr>
+        <w:t>T</w:t>
+      </w:r>
+      <w:r>
+        <w:rPr>
+          <w:rFonts w:eastAsiaTheme="minorEastAsia"/>
+          <w:lang w:val="en-US"/>
+        </w:rPr>
+        <w:t xml:space="preserve">he decision regions are less overfitted for the training data. In this way the model can generalize better from the training data to data it didn’t see before. On the other hand, if we choose a </w:t>
       </w:r>
       <m:oMath>
         <m:r>
@@ -3816,7 +4043,37 @@
           <w:rFonts w:eastAsiaTheme="minorEastAsia"/>
           <w:lang w:val="en-US"/>
         </w:rPr>
-        <w:t xml:space="preserve"> is a bad idea because it does not account for the differences in the distributions of the features. The first feature is distributed uniformly. Thus after normalizing it to </w:t>
+        <w:t xml:space="preserve"> is a bad idea because it does not account for the differences in the distributions of the features. The first feature is distributed uniformly</w:t>
+      </w:r>
+      <w:r>
+        <w:rPr>
+          <w:rFonts w:eastAsiaTheme="minorEastAsia"/>
+          <w:lang w:val="en-US"/>
+        </w:rPr>
+        <w:t xml:space="preserve"> in the range </w:t>
+      </w:r>
+      <m:oMath>
+        <m:r>
+          <w:rPr>
+            <w:rFonts w:ascii="Cambria Math" w:eastAsiaTheme="minorEastAsia" w:hAnsi="Cambria Math"/>
+            <w:lang w:val="en-US"/>
+          </w:rPr>
+          <m:t>[2,5]</m:t>
+        </m:r>
+      </m:oMath>
+      <w:r>
+        <w:rPr>
+          <w:rFonts w:eastAsiaTheme="minorEastAsia"/>
+          <w:lang w:val="en-US"/>
+        </w:rPr>
+        <w:t>, meaning that there is an equal probability to sample any value in that range.</w:t>
+      </w:r>
+      <w:r>
+        <w:rPr>
+          <w:rFonts w:eastAsiaTheme="minorEastAsia"/>
+          <w:lang w:val="en-US"/>
+        </w:rPr>
+        <w:t xml:space="preserve"> So after normalization the values will distribute uniformly in the range </w:t>
       </w:r>
       <m:oMath>
         <m:r>
@@ -3832,14 +4089,7 @@
           <w:rFonts w:eastAsiaTheme="minorEastAsia"/>
           <w:lang w:val="en-US"/>
         </w:rPr>
-        <w:t xml:space="preserve"> the values will still be evenly spread across the segment. This will maintain the uniformity and symmetry of the distribution of the feature. The second feature does not distribute uniformly. In the chi-squared distribution most of the values are concentrated near the lower end of the range. After making the min-max normalization the values of the second feature will be squeezed into the segment in a non uniform manner. Most of the data points will be concentrated closer to -1 with a long tail extending towards 1. The uneven distribution can make biases in the distance metric of kNN because the distance calculations will be disproportionately </w:t>
-      </w:r>
-      <w:r>
-        <w:rPr>
-          <w:rFonts w:eastAsiaTheme="minorEastAsia"/>
-          <w:lang w:val="en-US"/>
-        </w:rPr>
-        <w:t>influenced by the more densely populated regions of the chi-squared feature.</w:t>
+        <w:t xml:space="preserve">. On the other hand, according to chi-squared distribution the probability to sample a value decreases from the value 0. Therefore, there is a (small) probability to pick big values, that will be outliers and will give the Min Max normalizing a big max value. Because of that most of the samples that we will normalize will be densely concentrated near -1. This will distort the distribution of the data of the feature. </w:t>
       </w:r>
     </w:p>
     <w:p>
@@ -3860,6 +4110,7 @@
       <w:r>
         <w:rPr>
           <w:rFonts w:eastAsiaTheme="minorEastAsia"/>
+          <w:noProof/>
           <w:lang w:val="en-US"/>
         </w:rPr>
         <w:lastRenderedPageBreak/>
@@ -3998,7 +4249,19 @@
         <w:rPr>
           <w:lang w:val="en-US"/>
         </w:rPr>
-        <w:t>We think that “num_of_siblings” feature is informative because we can see from this graph that people with 3-4 siblings had a bigger chance to spread than people with 0-2 siblings.</w:t>
+        <w:t>We think that “num_of_siblings” feature is informative because we can see from this graph that people with 3-</w:t>
+      </w:r>
+      <w:r>
+        <w:rPr>
+          <w:lang w:val="en-US"/>
+        </w:rPr>
+        <w:t>6</w:t>
+      </w:r>
+      <w:r>
+        <w:rPr>
+          <w:lang w:val="en-US"/>
+        </w:rPr>
+        <w:t xml:space="preserve"> siblings had a bigger chance to spread than people with 0-2 siblings.</w:t>
       </w:r>
     </w:p>
     <w:p>
@@ -4017,6 +4280,7 @@
       </w:pPr>
       <w:r>
         <w:rPr>
+          <w:noProof/>
           <w:lang w:val="en-US"/>
         </w:rPr>
         <w:drawing>
@@ -4211,6 +4475,7 @@
       </w:pPr>
       <w:r>
         <w:rPr>
+          <w:noProof/>
           <w:lang w:val="en-US"/>
         </w:rPr>
         <w:lastRenderedPageBreak/>
@@ -4348,6 +4613,7 @@
       </w:pPr>
       <w:r>
         <w:rPr>
+          <w:noProof/>
           <w:lang w:val="en-US"/>
         </w:rPr>
         <w:drawing>
@@ -4478,6 +4744,7 @@
       </w:pPr>
       <w:r>
         <w:rPr>
+          <w:noProof/>
           <w:lang w:val="en-US"/>
         </w:rPr>
         <w:lastRenderedPageBreak/>
@@ -4630,6 +4897,7 @@
       </w:pPr>
       <w:r>
         <w:rPr>
+          <w:noProof/>
           <w:lang w:val="en-US"/>
         </w:rPr>
         <w:drawing>
@@ -4722,7 +4990,55 @@
         <w:rPr>
           <w:lang w:val="en-US"/>
         </w:rPr>
-        <w:t>Decision tree with max_depth=30 will be able to fit the training data pretty well. The first split will be made according to the specialProperty feature and after that the next splits will be made  according to PCR_03 and PCR_10 values. In this manner we can get a split of the plane to areas with same risk value.</w:t>
+        <w:t xml:space="preserve">Decision tree with max_depth=30 will be able to fit the training data </w:t>
+      </w:r>
+      <w:r>
+        <w:rPr>
+          <w:lang w:val="en-US"/>
+        </w:rPr>
+        <w:t>well</w:t>
+      </w:r>
+      <w:r>
+        <w:rPr>
+          <w:lang w:val="en-US"/>
+        </w:rPr>
+        <w:t xml:space="preserve">. The first split will be made according to the specialProperty feature and after that the next </w:t>
+      </w:r>
+      <w:r>
+        <w:rPr>
+          <w:lang w:val="en-US"/>
+        </w:rPr>
+        <w:t>splits</w:t>
+      </w:r>
+      <w:r>
+        <w:rPr>
+          <w:lang w:val="en-US"/>
+        </w:rPr>
+        <w:t xml:space="preserve"> will be made  according to PCR_03 and PCR_10 values. In this manner we can get a split of the plane to areas with </w:t>
+      </w:r>
+      <w:r>
+        <w:rPr>
+          <w:lang w:val="en-US"/>
+        </w:rPr>
+        <w:t>the same</w:t>
+      </w:r>
+      <w:r>
+        <w:rPr>
+          <w:lang w:val="en-US"/>
+        </w:rPr>
+        <w:t xml:space="preserve"> risk value.</w:t>
+      </w:r>
+      <w:r>
+        <w:rPr>
+          <w:lang w:val="en-US"/>
+        </w:rPr>
+        <w:t xml:space="preserve"> </w:t>
+      </w:r>
+      <w:r>
+        <w:rPr>
+          <w:lang w:val="en-US"/>
+        </w:rPr>
+        <w:t>However a tree with that depth may cause overfitting to the training set. We can use a shallower tree to get a good division of the plane, and continuing to split further will give too much meaning to outliers and noisy data points.</w:t>
       </w:r>
     </w:p>
     <w:p>
@@ -4756,18 +5072,2091 @@
           <w:rFonts w:eastAsiaTheme="minorEastAsia"/>
           <w:lang w:val="en-US"/>
         </w:rPr>
-        <w:t xml:space="preserve"> but the specialProperty feature is Boolean and gets only the values 0 and 1. Because of that the model will give more wight to the distance in the specialProperty axis. In that way for example we may have points with the same specialProperty value but different risk values. But because the distance in the specialProperty axis is only 1 we might classify them in a wrong way because the closest neighbor with the same risk and specialProperty value is</w:t>
+        <w:t xml:space="preserve"> but the specialProperty feature is Boolean and gets only the values 0 and 1. Because of that the model will give more wight to the distance in the specialProperty axis. In that way for example we may have points with the same specialProperty value but different risk values. But because </w:t>
       </w:r>
       <w:r>
         <w:rPr>
           <w:rFonts w:eastAsiaTheme="minorEastAsia"/>
           <w:lang w:val="en-US"/>
         </w:rPr>
+        <w:lastRenderedPageBreak/>
+        <w:t>the distance in the specialProperty axis is only 1 we might classify them in a wrong way because the closest neighbor with the same risk and specialProperty value is</w:t>
+      </w:r>
+      <w:r>
+        <w:rPr>
+          <w:rFonts w:eastAsiaTheme="minorEastAsia"/>
+          <w:lang w:val="en-US"/>
+        </w:rPr>
         <w:t xml:space="preserve"> at a bigger distance than one.</w:t>
       </w:r>
     </w:p>
     <w:p>
       <w:pPr>
+        <w:pStyle w:val="ListParagraph"/>
+        <w:numPr>
+          <w:ilvl w:val="0"/>
+          <w:numId w:val="2"/>
+        </w:numPr>
+        <w:rPr>
+          <w:lang w:val="en-US"/>
+        </w:rPr>
+      </w:pPr>
+      <w:r>
+        <w:rPr>
+          <w:lang w:val="en-US"/>
+        </w:rPr>
+        <w:t>The normalization will not change the answers of Q19-20 because the scale of the features doesn’t matter to the decision tree. The decision tree splits the data, after normalizing the split will be the same.</w:t>
+      </w:r>
+    </w:p>
+    <w:p>
+      <w:pPr>
+        <w:pStyle w:val="ListParagraph"/>
+        <w:rPr>
+          <w:lang w:val="en-US"/>
+        </w:rPr>
+      </w:pPr>
+      <w:r>
+        <w:rPr>
+          <w:lang w:val="en-US"/>
+        </w:rPr>
+        <w:t xml:space="preserve">The answer to Q21 will change. After normalizing the data each feature will be given the same weight </w:t>
+      </w:r>
+      <w:r>
+        <w:rPr>
+          <w:lang w:val="en-US"/>
+        </w:rPr>
+        <w:t>and the model will be able to make better predictions.</w:t>
+      </w:r>
+    </w:p>
+    <w:p>
+      <w:pPr>
+        <w:pStyle w:val="ListParagraph"/>
+        <w:numPr>
+          <w:ilvl w:val="0"/>
+          <w:numId w:val="2"/>
+        </w:numPr>
+        <w:rPr>
+          <w:lang w:val="en-US"/>
+        </w:rPr>
+      </w:pPr>
+    </w:p>
+    <w:tbl>
+      <w:tblPr>
+        <w:tblStyle w:val="TableGrid"/>
+        <w:tblW w:w="0" w:type="auto"/>
+        <w:tblInd w:w="720" w:type="dxa"/>
+        <w:tblLook w:val="04A0" w:firstRow="1" w:lastRow="0" w:firstColumn="1" w:lastColumn="0" w:noHBand="0" w:noVBand="1"/>
+      </w:tblPr>
+      <w:tblGrid>
+        <w:gridCol w:w="2406"/>
+        <w:gridCol w:w="1897"/>
+        <w:gridCol w:w="1883"/>
+        <w:gridCol w:w="2110"/>
+      </w:tblGrid>
+      <w:tr>
+        <w:tc>
+          <w:tcPr>
+            <w:tcW w:w="2254" w:type="dxa"/>
+          </w:tcPr>
+          <w:p>
+            <w:pPr>
+              <w:pStyle w:val="ListParagraph"/>
+              <w:ind w:left="0"/>
+              <w:rPr>
+                <w:b/>
+                <w:bCs/>
+                <w:lang w:val="en-US"/>
+              </w:rPr>
+            </w:pPr>
+            <w:r>
+              <w:rPr>
+                <w:b/>
+                <w:bCs/>
+                <w:lang w:val="en-US"/>
+              </w:rPr>
+              <w:t>Feature Name</w:t>
+            </w:r>
+          </w:p>
+        </w:tc>
+        <w:tc>
+          <w:tcPr>
+            <w:tcW w:w="2254" w:type="dxa"/>
+          </w:tcPr>
+          <w:p>
+            <w:pPr>
+              <w:pStyle w:val="ListParagraph"/>
+              <w:ind w:left="0"/>
+              <w:rPr>
+                <w:b/>
+                <w:bCs/>
+                <w:lang w:val="en-US"/>
+              </w:rPr>
+            </w:pPr>
+            <w:r>
+              <w:rPr>
+                <w:b/>
+                <w:bCs/>
+                <w:lang w:val="en-US"/>
+              </w:rPr>
+              <w:t>Keep</w:t>
+            </w:r>
+          </w:p>
+        </w:tc>
+        <w:tc>
+          <w:tcPr>
+            <w:tcW w:w="2254" w:type="dxa"/>
+          </w:tcPr>
+          <w:p>
+            <w:pPr>
+              <w:pStyle w:val="ListParagraph"/>
+              <w:ind w:left="0"/>
+              <w:rPr>
+                <w:b/>
+                <w:bCs/>
+                <w:lang w:val="en-US"/>
+              </w:rPr>
+            </w:pPr>
+            <w:r>
+              <w:rPr>
+                <w:b/>
+                <w:bCs/>
+                <w:lang w:val="en-US"/>
+              </w:rPr>
+              <w:t>New</w:t>
+            </w:r>
+          </w:p>
+        </w:tc>
+        <w:tc>
+          <w:tcPr>
+            <w:tcW w:w="2254" w:type="dxa"/>
+          </w:tcPr>
+          <w:p>
+            <w:pPr>
+              <w:pStyle w:val="ListParagraph"/>
+              <w:ind w:left="0"/>
+              <w:rPr>
+                <w:b/>
+                <w:bCs/>
+                <w:lang w:val="en-US"/>
+              </w:rPr>
+            </w:pPr>
+            <w:r>
+              <w:rPr>
+                <w:b/>
+                <w:bCs/>
+                <w:lang w:val="en-US"/>
+              </w:rPr>
+              <w:t>Normalization Method</w:t>
+            </w:r>
+          </w:p>
+        </w:tc>
+      </w:tr>
+      <w:tr>
+        <w:tc>
+          <w:tcPr>
+            <w:tcW w:w="2254" w:type="dxa"/>
+          </w:tcPr>
+          <w:p>
+            <w:pPr>
+              <w:pStyle w:val="ListParagraph"/>
+              <w:ind w:left="0"/>
+              <w:rPr>
+                <w:lang w:val="en-US"/>
+              </w:rPr>
+            </w:pPr>
+            <w:r>
+              <w:rPr>
+                <w:lang w:val="en-US"/>
+              </w:rPr>
+              <w:t>Patient_id</w:t>
+            </w:r>
+          </w:p>
+        </w:tc>
+        <w:tc>
+          <w:tcPr>
+            <w:tcW w:w="2254" w:type="dxa"/>
+          </w:tcPr>
+          <w:p>
+            <w:pPr>
+              <w:pStyle w:val="ListParagraph"/>
+              <w:ind w:left="0"/>
+              <w:rPr>
+                <w:lang w:val="en-US"/>
+              </w:rPr>
+            </w:pPr>
+            <w:r>
+              <w:rPr>
+                <w:lang w:val="en-US"/>
+              </w:rPr>
+              <w:t>V</w:t>
+            </w:r>
+          </w:p>
+        </w:tc>
+        <w:tc>
+          <w:tcPr>
+            <w:tcW w:w="2254" w:type="dxa"/>
+          </w:tcPr>
+          <w:p>
+            <w:pPr>
+              <w:pStyle w:val="ListParagraph"/>
+              <w:ind w:left="0"/>
+              <w:rPr>
+                <w:lang w:val="en-US"/>
+              </w:rPr>
+            </w:pPr>
+            <w:r>
+              <w:rPr>
+                <w:lang w:val="en-US"/>
+              </w:rPr>
+              <w:t>X</w:t>
+            </w:r>
+          </w:p>
+        </w:tc>
+        <w:tc>
+          <w:tcPr>
+            <w:tcW w:w="2254" w:type="dxa"/>
+          </w:tcPr>
+          <w:p>
+            <w:pPr>
+              <w:pStyle w:val="ListParagraph"/>
+              <w:ind w:left="0"/>
+              <w:rPr>
+                <w:lang w:val="en-US"/>
+              </w:rPr>
+            </w:pPr>
+          </w:p>
+        </w:tc>
+      </w:tr>
+      <w:tr>
+        <w:tc>
+          <w:tcPr>
+            <w:tcW w:w="2254" w:type="dxa"/>
+          </w:tcPr>
+          <w:p>
+            <w:pPr>
+              <w:pStyle w:val="ListParagraph"/>
+              <w:ind w:left="0"/>
+              <w:rPr>
+                <w:lang w:val="en-US"/>
+              </w:rPr>
+            </w:pPr>
+            <w:r>
+              <w:rPr>
+                <w:lang w:val="en-US"/>
+              </w:rPr>
+              <w:t>age</w:t>
+            </w:r>
+          </w:p>
+        </w:tc>
+        <w:tc>
+          <w:tcPr>
+            <w:tcW w:w="2254" w:type="dxa"/>
+          </w:tcPr>
+          <w:p>
+            <w:pPr>
+              <w:pStyle w:val="ListParagraph"/>
+              <w:ind w:left="0"/>
+              <w:rPr>
+                <w:lang w:val="en-US"/>
+              </w:rPr>
+            </w:pPr>
+            <w:r>
+              <w:rPr>
+                <w:lang w:val="en-US"/>
+              </w:rPr>
+              <w:t>V</w:t>
+            </w:r>
+          </w:p>
+        </w:tc>
+        <w:tc>
+          <w:tcPr>
+            <w:tcW w:w="2254" w:type="dxa"/>
+          </w:tcPr>
+          <w:p>
+            <w:pPr>
+              <w:pStyle w:val="ListParagraph"/>
+              <w:ind w:left="0"/>
+              <w:rPr>
+                <w:lang w:val="en-US"/>
+              </w:rPr>
+            </w:pPr>
+            <w:r>
+              <w:rPr>
+                <w:lang w:val="en-US"/>
+              </w:rPr>
+              <w:t>X</w:t>
+            </w:r>
+          </w:p>
+        </w:tc>
+        <w:tc>
+          <w:tcPr>
+            <w:tcW w:w="2254" w:type="dxa"/>
+          </w:tcPr>
+          <w:p>
+            <w:pPr>
+              <w:pStyle w:val="ListParagraph"/>
+              <w:ind w:left="0"/>
+              <w:rPr>
+                <w:lang w:val="en-US"/>
+              </w:rPr>
+            </w:pPr>
+          </w:p>
+        </w:tc>
+      </w:tr>
+      <w:tr>
+        <w:tc>
+          <w:tcPr>
+            <w:tcW w:w="2254" w:type="dxa"/>
+          </w:tcPr>
+          <w:p>
+            <w:pPr>
+              <w:pStyle w:val="ListParagraph"/>
+              <w:ind w:left="0"/>
+              <w:rPr>
+                <w:lang w:val="en-US"/>
+              </w:rPr>
+            </w:pPr>
+            <w:r>
+              <w:rPr>
+                <w:lang w:val="en-US"/>
+              </w:rPr>
+              <w:t>sex</w:t>
+            </w:r>
+          </w:p>
+        </w:tc>
+        <w:tc>
+          <w:tcPr>
+            <w:tcW w:w="2254" w:type="dxa"/>
+          </w:tcPr>
+          <w:p>
+            <w:pPr>
+              <w:pStyle w:val="ListParagraph"/>
+              <w:ind w:left="0"/>
+              <w:rPr>
+                <w:lang w:val="en-US"/>
+              </w:rPr>
+            </w:pPr>
+            <w:r>
+              <w:rPr>
+                <w:lang w:val="en-US"/>
+              </w:rPr>
+              <w:t>V</w:t>
+            </w:r>
+          </w:p>
+        </w:tc>
+        <w:tc>
+          <w:tcPr>
+            <w:tcW w:w="2254" w:type="dxa"/>
+          </w:tcPr>
+          <w:p>
+            <w:pPr>
+              <w:pStyle w:val="ListParagraph"/>
+              <w:ind w:left="0"/>
+              <w:rPr>
+                <w:lang w:val="en-US"/>
+              </w:rPr>
+            </w:pPr>
+            <w:r>
+              <w:rPr>
+                <w:lang w:val="en-US"/>
+              </w:rPr>
+              <w:t>X</w:t>
+            </w:r>
+          </w:p>
+        </w:tc>
+        <w:tc>
+          <w:tcPr>
+            <w:tcW w:w="2254" w:type="dxa"/>
+          </w:tcPr>
+          <w:p>
+            <w:pPr>
+              <w:pStyle w:val="ListParagraph"/>
+              <w:ind w:left="0"/>
+              <w:rPr>
+                <w:lang w:val="en-US"/>
+              </w:rPr>
+            </w:pPr>
+          </w:p>
+        </w:tc>
+      </w:tr>
+      <w:tr>
+        <w:tc>
+          <w:tcPr>
+            <w:tcW w:w="2254" w:type="dxa"/>
+          </w:tcPr>
+          <w:p>
+            <w:pPr>
+              <w:pStyle w:val="ListParagraph"/>
+              <w:ind w:left="0"/>
+              <w:rPr>
+                <w:lang w:val="en-US"/>
+              </w:rPr>
+            </w:pPr>
+            <w:r>
+              <w:rPr>
+                <w:lang w:val="en-US"/>
+              </w:rPr>
+              <w:t>weight</w:t>
+            </w:r>
+          </w:p>
+        </w:tc>
+        <w:tc>
+          <w:tcPr>
+            <w:tcW w:w="2254" w:type="dxa"/>
+          </w:tcPr>
+          <w:p>
+            <w:pPr>
+              <w:pStyle w:val="ListParagraph"/>
+              <w:ind w:left="0"/>
+              <w:rPr>
+                <w:lang w:val="en-US"/>
+              </w:rPr>
+            </w:pPr>
+            <w:r>
+              <w:rPr>
+                <w:lang w:val="en-US"/>
+              </w:rPr>
+              <w:t>V</w:t>
+            </w:r>
+          </w:p>
+        </w:tc>
+        <w:tc>
+          <w:tcPr>
+            <w:tcW w:w="2254" w:type="dxa"/>
+          </w:tcPr>
+          <w:p>
+            <w:pPr>
+              <w:pStyle w:val="ListParagraph"/>
+              <w:ind w:left="0"/>
+              <w:rPr>
+                <w:lang w:val="en-US"/>
+              </w:rPr>
+            </w:pPr>
+            <w:r>
+              <w:rPr>
+                <w:lang w:val="en-US"/>
+              </w:rPr>
+              <w:t>X</w:t>
+            </w:r>
+          </w:p>
+        </w:tc>
+        <w:tc>
+          <w:tcPr>
+            <w:tcW w:w="2254" w:type="dxa"/>
+          </w:tcPr>
+          <w:p>
+            <w:pPr>
+              <w:pStyle w:val="ListParagraph"/>
+              <w:ind w:left="0"/>
+              <w:rPr>
+                <w:lang w:val="en-US"/>
+              </w:rPr>
+            </w:pPr>
+          </w:p>
+        </w:tc>
+      </w:tr>
+      <w:tr>
+        <w:tc>
+          <w:tcPr>
+            <w:tcW w:w="2254" w:type="dxa"/>
+          </w:tcPr>
+          <w:p>
+            <w:pPr>
+              <w:pStyle w:val="ListParagraph"/>
+              <w:ind w:left="0"/>
+              <w:rPr>
+                <w:lang w:val="en-US"/>
+              </w:rPr>
+            </w:pPr>
+            <w:r>
+              <w:rPr>
+                <w:lang w:val="en-US"/>
+              </w:rPr>
+              <w:t>Blood_type</w:t>
+            </w:r>
+          </w:p>
+        </w:tc>
+        <w:tc>
+          <w:tcPr>
+            <w:tcW w:w="2254" w:type="dxa"/>
+          </w:tcPr>
+          <w:p>
+            <w:pPr>
+              <w:pStyle w:val="ListParagraph"/>
+              <w:ind w:left="0"/>
+              <w:rPr>
+                <w:lang w:val="en-US"/>
+              </w:rPr>
+            </w:pPr>
+            <w:r>
+              <w:rPr>
+                <w:lang w:val="en-US"/>
+              </w:rPr>
+              <w:t>X</w:t>
+            </w:r>
+          </w:p>
+        </w:tc>
+        <w:tc>
+          <w:tcPr>
+            <w:tcW w:w="2254" w:type="dxa"/>
+          </w:tcPr>
+          <w:p>
+            <w:pPr>
+              <w:pStyle w:val="ListParagraph"/>
+              <w:ind w:left="0"/>
+              <w:rPr>
+                <w:lang w:val="en-US"/>
+              </w:rPr>
+            </w:pPr>
+            <w:r>
+              <w:rPr>
+                <w:lang w:val="en-US"/>
+              </w:rPr>
+              <w:t>X</w:t>
+            </w:r>
+          </w:p>
+        </w:tc>
+        <w:tc>
+          <w:tcPr>
+            <w:tcW w:w="2254" w:type="dxa"/>
+          </w:tcPr>
+          <w:p>
+            <w:pPr>
+              <w:pStyle w:val="ListParagraph"/>
+              <w:ind w:left="0"/>
+              <w:rPr>
+                <w:lang w:val="en-US"/>
+              </w:rPr>
+            </w:pPr>
+          </w:p>
+        </w:tc>
+      </w:tr>
+      <w:tr>
+        <w:tc>
+          <w:tcPr>
+            <w:tcW w:w="2254" w:type="dxa"/>
+          </w:tcPr>
+          <w:p>
+            <w:pPr>
+              <w:pStyle w:val="ListParagraph"/>
+              <w:ind w:left="0"/>
+              <w:rPr>
+                <w:lang w:val="en-US"/>
+              </w:rPr>
+            </w:pPr>
+            <w:r>
+              <w:rPr>
+                <w:lang w:val="en-US"/>
+              </w:rPr>
+              <w:t>specialProperty</w:t>
+            </w:r>
+          </w:p>
+        </w:tc>
+        <w:tc>
+          <w:tcPr>
+            <w:tcW w:w="2254" w:type="dxa"/>
+          </w:tcPr>
+          <w:p>
+            <w:pPr>
+              <w:pStyle w:val="ListParagraph"/>
+              <w:ind w:left="0"/>
+              <w:rPr>
+                <w:lang w:val="en-US"/>
+              </w:rPr>
+            </w:pPr>
+            <w:r>
+              <w:rPr>
+                <w:lang w:val="en-US"/>
+              </w:rPr>
+              <w:t>V</w:t>
+            </w:r>
+          </w:p>
+        </w:tc>
+        <w:tc>
+          <w:tcPr>
+            <w:tcW w:w="2254" w:type="dxa"/>
+          </w:tcPr>
+          <w:p>
+            <w:pPr>
+              <w:pStyle w:val="ListParagraph"/>
+              <w:ind w:left="0"/>
+              <w:rPr>
+                <w:lang w:val="en-US"/>
+              </w:rPr>
+            </w:pPr>
+            <w:r>
+              <w:rPr>
+                <w:lang w:val="en-US"/>
+              </w:rPr>
+              <w:t>V</w:t>
+            </w:r>
+          </w:p>
+        </w:tc>
+        <w:tc>
+          <w:tcPr>
+            <w:tcW w:w="2254" w:type="dxa"/>
+          </w:tcPr>
+          <w:p>
+            <w:pPr>
+              <w:pStyle w:val="ListParagraph"/>
+              <w:ind w:left="0"/>
+              <w:rPr>
+                <w:lang w:val="en-US"/>
+              </w:rPr>
+            </w:pPr>
+          </w:p>
+        </w:tc>
+      </w:tr>
+      <w:tr>
+        <w:tc>
+          <w:tcPr>
+            <w:tcW w:w="2254" w:type="dxa"/>
+          </w:tcPr>
+          <w:p>
+            <w:pPr>
+              <w:pStyle w:val="ListParagraph"/>
+              <w:ind w:left="0"/>
+              <w:rPr>
+                <w:lang w:val="en-US"/>
+              </w:rPr>
+            </w:pPr>
+            <w:r>
+              <w:rPr>
+                <w:lang w:val="en-US"/>
+              </w:rPr>
+              <w:t>Current_location</w:t>
+            </w:r>
+          </w:p>
+        </w:tc>
+        <w:tc>
+          <w:tcPr>
+            <w:tcW w:w="2254" w:type="dxa"/>
+          </w:tcPr>
+          <w:p>
+            <w:pPr>
+              <w:pStyle w:val="ListParagraph"/>
+              <w:ind w:left="0"/>
+              <w:rPr>
+                <w:lang w:val="en-US"/>
+              </w:rPr>
+            </w:pPr>
+            <w:r>
+              <w:rPr>
+                <w:lang w:val="en-US"/>
+              </w:rPr>
+              <w:t>V</w:t>
+            </w:r>
+          </w:p>
+        </w:tc>
+        <w:tc>
+          <w:tcPr>
+            <w:tcW w:w="2254" w:type="dxa"/>
+          </w:tcPr>
+          <w:p>
+            <w:pPr>
+              <w:pStyle w:val="ListParagraph"/>
+              <w:ind w:left="0"/>
+              <w:rPr>
+                <w:lang w:val="en-US"/>
+              </w:rPr>
+            </w:pPr>
+            <w:r>
+              <w:rPr>
+                <w:lang w:val="en-US"/>
+              </w:rPr>
+              <w:t>X</w:t>
+            </w:r>
+          </w:p>
+        </w:tc>
+        <w:tc>
+          <w:tcPr>
+            <w:tcW w:w="2254" w:type="dxa"/>
+          </w:tcPr>
+          <w:p>
+            <w:pPr>
+              <w:pStyle w:val="ListParagraph"/>
+              <w:ind w:left="0"/>
+              <w:rPr>
+                <w:lang w:val="en-US"/>
+              </w:rPr>
+            </w:pPr>
+          </w:p>
+        </w:tc>
+      </w:tr>
+      <w:tr>
+        <w:tc>
+          <w:tcPr>
+            <w:tcW w:w="2254" w:type="dxa"/>
+          </w:tcPr>
+          <w:p>
+            <w:pPr>
+              <w:pStyle w:val="ListParagraph"/>
+              <w:ind w:left="0"/>
+              <w:rPr>
+                <w:lang w:val="en-US"/>
+              </w:rPr>
+            </w:pPr>
+            <w:r>
+              <w:rPr>
+                <w:lang w:val="en-US"/>
+              </w:rPr>
+              <w:t>Num_of_siblings</w:t>
+            </w:r>
+          </w:p>
+        </w:tc>
+        <w:tc>
+          <w:tcPr>
+            <w:tcW w:w="2254" w:type="dxa"/>
+          </w:tcPr>
+          <w:p>
+            <w:pPr>
+              <w:pStyle w:val="ListParagraph"/>
+              <w:ind w:left="0"/>
+              <w:rPr>
+                <w:lang w:val="en-US"/>
+              </w:rPr>
+            </w:pPr>
+            <w:r>
+              <w:rPr>
+                <w:lang w:val="en-US"/>
+              </w:rPr>
+              <w:t>V</w:t>
+            </w:r>
+          </w:p>
+        </w:tc>
+        <w:tc>
+          <w:tcPr>
+            <w:tcW w:w="2254" w:type="dxa"/>
+          </w:tcPr>
+          <w:p>
+            <w:pPr>
+              <w:pStyle w:val="ListParagraph"/>
+              <w:ind w:left="0"/>
+              <w:rPr>
+                <w:lang w:val="en-US"/>
+              </w:rPr>
+            </w:pPr>
+            <w:r>
+              <w:rPr>
+                <w:lang w:val="en-US"/>
+              </w:rPr>
+              <w:t>X</w:t>
+            </w:r>
+          </w:p>
+        </w:tc>
+        <w:tc>
+          <w:tcPr>
+            <w:tcW w:w="2254" w:type="dxa"/>
+          </w:tcPr>
+          <w:p>
+            <w:pPr>
+              <w:pStyle w:val="ListParagraph"/>
+              <w:ind w:left="0"/>
+              <w:rPr>
+                <w:lang w:val="en-US"/>
+              </w:rPr>
+            </w:pPr>
+          </w:p>
+        </w:tc>
+      </w:tr>
+      <w:tr>
+        <w:tc>
+          <w:tcPr>
+            <w:tcW w:w="2254" w:type="dxa"/>
+          </w:tcPr>
+          <w:p>
+            <w:pPr>
+              <w:pStyle w:val="ListParagraph"/>
+              <w:ind w:left="0"/>
+              <w:rPr>
+                <w:lang w:val="en-US"/>
+              </w:rPr>
+            </w:pPr>
+            <w:r>
+              <w:rPr>
+                <w:lang w:val="en-US"/>
+              </w:rPr>
+              <w:t>H</w:t>
+            </w:r>
+            <w:r>
+              <w:rPr>
+                <w:lang w:val="en-US"/>
+              </w:rPr>
+              <w:t>appiness</w:t>
+            </w:r>
+            <w:r>
+              <w:rPr>
+                <w:lang w:val="en-US"/>
+              </w:rPr>
+              <w:t>_score</w:t>
+            </w:r>
+          </w:p>
+        </w:tc>
+        <w:tc>
+          <w:tcPr>
+            <w:tcW w:w="2254" w:type="dxa"/>
+          </w:tcPr>
+          <w:p>
+            <w:pPr>
+              <w:pStyle w:val="ListParagraph"/>
+              <w:ind w:left="0"/>
+              <w:rPr>
+                <w:lang w:val="en-US"/>
+              </w:rPr>
+            </w:pPr>
+            <w:r>
+              <w:rPr>
+                <w:lang w:val="en-US"/>
+              </w:rPr>
+              <w:t>V</w:t>
+            </w:r>
+          </w:p>
+        </w:tc>
+        <w:tc>
+          <w:tcPr>
+            <w:tcW w:w="2254" w:type="dxa"/>
+          </w:tcPr>
+          <w:p>
+            <w:pPr>
+              <w:pStyle w:val="ListParagraph"/>
+              <w:ind w:left="0"/>
+              <w:rPr>
+                <w:lang w:val="en-US"/>
+              </w:rPr>
+            </w:pPr>
+            <w:r>
+              <w:rPr>
+                <w:lang w:val="en-US"/>
+              </w:rPr>
+              <w:t>X</w:t>
+            </w:r>
+          </w:p>
+        </w:tc>
+        <w:tc>
+          <w:tcPr>
+            <w:tcW w:w="2254" w:type="dxa"/>
+          </w:tcPr>
+          <w:p>
+            <w:pPr>
+              <w:pStyle w:val="ListParagraph"/>
+              <w:ind w:left="0"/>
+              <w:rPr>
+                <w:lang w:val="en-US"/>
+              </w:rPr>
+            </w:pPr>
+          </w:p>
+        </w:tc>
+      </w:tr>
+      <w:tr>
+        <w:tc>
+          <w:tcPr>
+            <w:tcW w:w="2254" w:type="dxa"/>
+          </w:tcPr>
+          <w:p>
+            <w:pPr>
+              <w:pStyle w:val="ListParagraph"/>
+              <w:ind w:left="0"/>
+              <w:rPr>
+                <w:lang w:val="en-US"/>
+              </w:rPr>
+            </w:pPr>
+            <w:r>
+              <w:rPr>
+                <w:lang w:val="en-US"/>
+              </w:rPr>
+              <w:t>Household_income</w:t>
+            </w:r>
+          </w:p>
+        </w:tc>
+        <w:tc>
+          <w:tcPr>
+            <w:tcW w:w="2254" w:type="dxa"/>
+          </w:tcPr>
+          <w:p>
+            <w:pPr>
+              <w:pStyle w:val="ListParagraph"/>
+              <w:ind w:left="0"/>
+              <w:rPr>
+                <w:lang w:val="en-US"/>
+              </w:rPr>
+            </w:pPr>
+            <w:r>
+              <w:rPr>
+                <w:lang w:val="en-US"/>
+              </w:rPr>
+              <w:t>V</w:t>
+            </w:r>
+          </w:p>
+        </w:tc>
+        <w:tc>
+          <w:tcPr>
+            <w:tcW w:w="2254" w:type="dxa"/>
+          </w:tcPr>
+          <w:p>
+            <w:pPr>
+              <w:pStyle w:val="ListParagraph"/>
+              <w:ind w:left="0"/>
+              <w:rPr>
+                <w:lang w:val="en-US"/>
+              </w:rPr>
+            </w:pPr>
+            <w:r>
+              <w:rPr>
+                <w:lang w:val="en-US"/>
+              </w:rPr>
+              <w:t>X</w:t>
+            </w:r>
+          </w:p>
+        </w:tc>
+        <w:tc>
+          <w:tcPr>
+            <w:tcW w:w="2254" w:type="dxa"/>
+          </w:tcPr>
+          <w:p>
+            <w:pPr>
+              <w:pStyle w:val="ListParagraph"/>
+              <w:ind w:left="0"/>
+              <w:rPr>
+                <w:lang w:val="en-US"/>
+              </w:rPr>
+            </w:pPr>
+          </w:p>
+        </w:tc>
+      </w:tr>
+      <w:tr>
+        <w:tc>
+          <w:tcPr>
+            <w:tcW w:w="2254" w:type="dxa"/>
+          </w:tcPr>
+          <w:p>
+            <w:pPr>
+              <w:pStyle w:val="ListParagraph"/>
+              <w:ind w:left="0"/>
+              <w:rPr>
+                <w:lang w:val="en-US"/>
+              </w:rPr>
+            </w:pPr>
+            <w:r>
+              <w:rPr>
+                <w:lang w:val="en-US"/>
+              </w:rPr>
+              <w:t>conversations_per_day</w:t>
+            </w:r>
+          </w:p>
+        </w:tc>
+        <w:tc>
+          <w:tcPr>
+            <w:tcW w:w="2254" w:type="dxa"/>
+          </w:tcPr>
+          <w:p>
+            <w:pPr>
+              <w:pStyle w:val="ListParagraph"/>
+              <w:ind w:left="0"/>
+              <w:rPr>
+                <w:lang w:val="en-US"/>
+              </w:rPr>
+            </w:pPr>
+            <w:r>
+              <w:rPr>
+                <w:lang w:val="en-US"/>
+              </w:rPr>
+              <w:t>V</w:t>
+            </w:r>
+          </w:p>
+        </w:tc>
+        <w:tc>
+          <w:tcPr>
+            <w:tcW w:w="2254" w:type="dxa"/>
+          </w:tcPr>
+          <w:p>
+            <w:pPr>
+              <w:pStyle w:val="ListParagraph"/>
+              <w:ind w:left="0"/>
+              <w:rPr>
+                <w:lang w:val="en-US"/>
+              </w:rPr>
+            </w:pPr>
+            <w:r>
+              <w:rPr>
+                <w:lang w:val="en-US"/>
+              </w:rPr>
+              <w:t>X</w:t>
+            </w:r>
+          </w:p>
+        </w:tc>
+        <w:tc>
+          <w:tcPr>
+            <w:tcW w:w="2254" w:type="dxa"/>
+          </w:tcPr>
+          <w:p>
+            <w:pPr>
+              <w:pStyle w:val="ListParagraph"/>
+              <w:ind w:left="0"/>
+              <w:rPr>
+                <w:lang w:val="en-US"/>
+              </w:rPr>
+            </w:pPr>
+          </w:p>
+        </w:tc>
+      </w:tr>
+      <w:tr>
+        <w:tc>
+          <w:tcPr>
+            <w:tcW w:w="2254" w:type="dxa"/>
+          </w:tcPr>
+          <w:p>
+            <w:pPr>
+              <w:pStyle w:val="ListParagraph"/>
+              <w:ind w:left="0"/>
+              <w:rPr>
+                <w:lang w:val="en-US"/>
+              </w:rPr>
+            </w:pPr>
+            <w:r>
+              <w:rPr>
+                <w:lang w:val="en-US"/>
+              </w:rPr>
+              <w:t>sugar_levels</w:t>
+            </w:r>
+          </w:p>
+        </w:tc>
+        <w:tc>
+          <w:tcPr>
+            <w:tcW w:w="2254" w:type="dxa"/>
+          </w:tcPr>
+          <w:p>
+            <w:pPr>
+              <w:pStyle w:val="ListParagraph"/>
+              <w:ind w:left="0"/>
+              <w:rPr>
+                <w:lang w:val="en-US"/>
+              </w:rPr>
+            </w:pPr>
+            <w:r>
+              <w:rPr>
+                <w:lang w:val="en-US"/>
+              </w:rPr>
+              <w:t>V</w:t>
+            </w:r>
+          </w:p>
+        </w:tc>
+        <w:tc>
+          <w:tcPr>
+            <w:tcW w:w="2254" w:type="dxa"/>
+          </w:tcPr>
+          <w:p>
+            <w:pPr>
+              <w:pStyle w:val="ListParagraph"/>
+              <w:ind w:left="0"/>
+              <w:rPr>
+                <w:lang w:val="en-US"/>
+              </w:rPr>
+            </w:pPr>
+            <w:r>
+              <w:rPr>
+                <w:lang w:val="en-US"/>
+              </w:rPr>
+              <w:t>X</w:t>
+            </w:r>
+          </w:p>
+        </w:tc>
+        <w:tc>
+          <w:tcPr>
+            <w:tcW w:w="2254" w:type="dxa"/>
+          </w:tcPr>
+          <w:p>
+            <w:pPr>
+              <w:pStyle w:val="ListParagraph"/>
+              <w:ind w:left="0"/>
+              <w:rPr>
+                <w:lang w:val="en-US"/>
+              </w:rPr>
+            </w:pPr>
+          </w:p>
+        </w:tc>
+      </w:tr>
+      <w:tr>
+        <w:tc>
+          <w:tcPr>
+            <w:tcW w:w="2254" w:type="dxa"/>
+          </w:tcPr>
+          <w:p>
+            <w:pPr>
+              <w:pStyle w:val="ListParagraph"/>
+              <w:ind w:left="0"/>
+              <w:rPr>
+                <w:lang w:val="en-US"/>
+              </w:rPr>
+            </w:pPr>
+            <w:r>
+              <w:rPr>
+                <w:lang w:val="en-US"/>
+              </w:rPr>
+              <w:t>sport_activity</w:t>
+            </w:r>
+          </w:p>
+        </w:tc>
+        <w:tc>
+          <w:tcPr>
+            <w:tcW w:w="2254" w:type="dxa"/>
+          </w:tcPr>
+          <w:p>
+            <w:pPr>
+              <w:pStyle w:val="ListParagraph"/>
+              <w:ind w:left="0"/>
+              <w:rPr>
+                <w:lang w:val="en-US"/>
+              </w:rPr>
+            </w:pPr>
+            <w:r>
+              <w:rPr>
+                <w:lang w:val="en-US"/>
+              </w:rPr>
+              <w:t>V</w:t>
+            </w:r>
+          </w:p>
+        </w:tc>
+        <w:tc>
+          <w:tcPr>
+            <w:tcW w:w="2254" w:type="dxa"/>
+          </w:tcPr>
+          <w:p>
+            <w:pPr>
+              <w:pStyle w:val="ListParagraph"/>
+              <w:ind w:left="0"/>
+              <w:rPr>
+                <w:lang w:val="en-US"/>
+              </w:rPr>
+            </w:pPr>
+            <w:r>
+              <w:rPr>
+                <w:lang w:val="en-US"/>
+              </w:rPr>
+              <w:t>X</w:t>
+            </w:r>
+          </w:p>
+        </w:tc>
+        <w:tc>
+          <w:tcPr>
+            <w:tcW w:w="2254" w:type="dxa"/>
+          </w:tcPr>
+          <w:p>
+            <w:pPr>
+              <w:pStyle w:val="ListParagraph"/>
+              <w:ind w:left="0"/>
+              <w:rPr>
+                <w:lang w:val="en-US"/>
+              </w:rPr>
+            </w:pPr>
+          </w:p>
+        </w:tc>
+      </w:tr>
+      <w:tr>
+        <w:tc>
+          <w:tcPr>
+            <w:tcW w:w="2254" w:type="dxa"/>
+          </w:tcPr>
+          <w:p>
+            <w:pPr>
+              <w:pStyle w:val="ListParagraph"/>
+              <w:ind w:left="0"/>
+              <w:rPr>
+                <w:lang w:val="en-US"/>
+              </w:rPr>
+            </w:pPr>
+            <w:r>
+              <w:rPr>
+                <w:lang w:val="en-US"/>
+              </w:rPr>
+              <w:t>pcr_date</w:t>
+            </w:r>
+          </w:p>
+        </w:tc>
+        <w:tc>
+          <w:tcPr>
+            <w:tcW w:w="2254" w:type="dxa"/>
+          </w:tcPr>
+          <w:p>
+            <w:pPr>
+              <w:pStyle w:val="ListParagraph"/>
+              <w:ind w:left="0"/>
+              <w:rPr>
+                <w:lang w:val="en-US"/>
+              </w:rPr>
+            </w:pPr>
+            <w:r>
+              <w:rPr>
+                <w:lang w:val="en-US"/>
+              </w:rPr>
+              <w:t>V</w:t>
+            </w:r>
+          </w:p>
+        </w:tc>
+        <w:tc>
+          <w:tcPr>
+            <w:tcW w:w="2254" w:type="dxa"/>
+          </w:tcPr>
+          <w:p>
+            <w:pPr>
+              <w:pStyle w:val="ListParagraph"/>
+              <w:ind w:left="0"/>
+              <w:rPr>
+                <w:lang w:val="en-US"/>
+              </w:rPr>
+            </w:pPr>
+            <w:r>
+              <w:rPr>
+                <w:lang w:val="en-US"/>
+              </w:rPr>
+              <w:t>X</w:t>
+            </w:r>
+          </w:p>
+        </w:tc>
+        <w:tc>
+          <w:tcPr>
+            <w:tcW w:w="2254" w:type="dxa"/>
+          </w:tcPr>
+          <w:p>
+            <w:pPr>
+              <w:pStyle w:val="ListParagraph"/>
+              <w:ind w:left="0"/>
+              <w:rPr>
+                <w:lang w:val="en-US"/>
+              </w:rPr>
+            </w:pPr>
+          </w:p>
+        </w:tc>
+      </w:tr>
+      <w:tr>
+        <w:tc>
+          <w:tcPr>
+            <w:tcW w:w="2254" w:type="dxa"/>
+          </w:tcPr>
+          <w:p>
+            <w:pPr>
+              <w:pStyle w:val="ListParagraph"/>
+              <w:ind w:left="0"/>
+              <w:rPr>
+                <w:lang w:val="en-US"/>
+              </w:rPr>
+            </w:pPr>
+            <w:r>
+              <w:rPr>
+                <w:lang w:val="en-US"/>
+              </w:rPr>
+              <w:t>PCR_01</w:t>
+            </w:r>
+          </w:p>
+        </w:tc>
+        <w:tc>
+          <w:tcPr>
+            <w:tcW w:w="2254" w:type="dxa"/>
+          </w:tcPr>
+          <w:p>
+            <w:pPr>
+              <w:pStyle w:val="ListParagraph"/>
+              <w:ind w:left="0"/>
+              <w:rPr>
+                <w:lang w:val="en-US"/>
+              </w:rPr>
+            </w:pPr>
+            <w:r>
+              <w:rPr>
+                <w:lang w:val="en-US"/>
+              </w:rPr>
+              <w:t>V</w:t>
+            </w:r>
+          </w:p>
+        </w:tc>
+        <w:tc>
+          <w:tcPr>
+            <w:tcW w:w="2254" w:type="dxa"/>
+          </w:tcPr>
+          <w:p>
+            <w:pPr>
+              <w:pStyle w:val="ListParagraph"/>
+              <w:ind w:left="0"/>
+              <w:rPr>
+                <w:lang w:val="en-US"/>
+              </w:rPr>
+            </w:pPr>
+            <w:r>
+              <w:rPr>
+                <w:lang w:val="en-US"/>
+              </w:rPr>
+              <w:t>X</w:t>
+            </w:r>
+          </w:p>
+        </w:tc>
+        <w:tc>
+          <w:tcPr>
+            <w:tcW w:w="2254" w:type="dxa"/>
+          </w:tcPr>
+          <w:p>
+            <w:pPr>
+              <w:pStyle w:val="ListParagraph"/>
+              <w:ind w:left="0"/>
+              <w:rPr>
+                <w:lang w:val="en-US"/>
+              </w:rPr>
+            </w:pPr>
+            <w:r>
+              <w:rPr>
+                <w:lang w:val="en-US"/>
+              </w:rPr>
+              <w:t>Standard Normalization</w:t>
+            </w:r>
+          </w:p>
+        </w:tc>
+      </w:tr>
+      <w:tr>
+        <w:tc>
+          <w:tcPr>
+            <w:tcW w:w="2254" w:type="dxa"/>
+          </w:tcPr>
+          <w:p>
+            <w:pPr>
+              <w:pStyle w:val="ListParagraph"/>
+              <w:ind w:left="0"/>
+              <w:rPr>
+                <w:lang w:val="en-US"/>
+              </w:rPr>
+            </w:pPr>
+            <w:r>
+              <w:rPr>
+                <w:lang w:val="en-US"/>
+              </w:rPr>
+              <w:t>PCR_02</w:t>
+            </w:r>
+          </w:p>
+        </w:tc>
+        <w:tc>
+          <w:tcPr>
+            <w:tcW w:w="2254" w:type="dxa"/>
+          </w:tcPr>
+          <w:p>
+            <w:pPr>
+              <w:pStyle w:val="ListParagraph"/>
+              <w:ind w:left="0"/>
+              <w:rPr>
+                <w:lang w:val="en-US"/>
+              </w:rPr>
+            </w:pPr>
+            <w:r>
+              <w:rPr>
+                <w:lang w:val="en-US"/>
+              </w:rPr>
+              <w:t>V</w:t>
+            </w:r>
+          </w:p>
+        </w:tc>
+        <w:tc>
+          <w:tcPr>
+            <w:tcW w:w="2254" w:type="dxa"/>
+          </w:tcPr>
+          <w:p>
+            <w:pPr>
+              <w:pStyle w:val="ListParagraph"/>
+              <w:ind w:left="0"/>
+              <w:rPr>
+                <w:lang w:val="en-US"/>
+              </w:rPr>
+            </w:pPr>
+            <w:r>
+              <w:rPr>
+                <w:lang w:val="en-US"/>
+              </w:rPr>
+              <w:t>X</w:t>
+            </w:r>
+          </w:p>
+        </w:tc>
+        <w:tc>
+          <w:tcPr>
+            <w:tcW w:w="2254" w:type="dxa"/>
+          </w:tcPr>
+          <w:p>
+            <w:pPr>
+              <w:pStyle w:val="ListParagraph"/>
+              <w:ind w:left="0"/>
+              <w:rPr>
+                <w:lang w:val="en-US"/>
+              </w:rPr>
+            </w:pPr>
+            <w:r>
+              <w:rPr>
+                <w:lang w:val="en-US"/>
+              </w:rPr>
+              <w:t>Standard Normalization</w:t>
+            </w:r>
+          </w:p>
+        </w:tc>
+      </w:tr>
+      <w:tr>
+        <w:tc>
+          <w:tcPr>
+            <w:tcW w:w="2254" w:type="dxa"/>
+          </w:tcPr>
+          <w:p>
+            <w:pPr>
+              <w:pStyle w:val="ListParagraph"/>
+              <w:ind w:left="0"/>
+              <w:rPr>
+                <w:lang w:val="en-US"/>
+              </w:rPr>
+            </w:pPr>
+            <w:r>
+              <w:rPr>
+                <w:lang w:val="en-US"/>
+              </w:rPr>
+              <w:t>PCR_03</w:t>
+            </w:r>
+          </w:p>
+        </w:tc>
+        <w:tc>
+          <w:tcPr>
+            <w:tcW w:w="2254" w:type="dxa"/>
+          </w:tcPr>
+          <w:p>
+            <w:pPr>
+              <w:pStyle w:val="ListParagraph"/>
+              <w:ind w:left="0"/>
+              <w:rPr>
+                <w:lang w:val="en-US"/>
+              </w:rPr>
+            </w:pPr>
+            <w:r>
+              <w:rPr>
+                <w:lang w:val="en-US"/>
+              </w:rPr>
+              <w:t>V</w:t>
+            </w:r>
+          </w:p>
+        </w:tc>
+        <w:tc>
+          <w:tcPr>
+            <w:tcW w:w="2254" w:type="dxa"/>
+          </w:tcPr>
+          <w:p>
+            <w:pPr>
+              <w:pStyle w:val="ListParagraph"/>
+              <w:ind w:left="0"/>
+              <w:rPr>
+                <w:lang w:val="en-US"/>
+              </w:rPr>
+            </w:pPr>
+            <w:r>
+              <w:rPr>
+                <w:lang w:val="en-US"/>
+              </w:rPr>
+              <w:t>X</w:t>
+            </w:r>
+          </w:p>
+        </w:tc>
+        <w:tc>
+          <w:tcPr>
+            <w:tcW w:w="2254" w:type="dxa"/>
+          </w:tcPr>
+          <w:p>
+            <w:pPr>
+              <w:pStyle w:val="ListParagraph"/>
+              <w:ind w:left="0"/>
+              <w:rPr>
+                <w:lang w:val="en-US"/>
+              </w:rPr>
+            </w:pPr>
+            <w:r>
+              <w:rPr>
+                <w:lang w:val="en-US"/>
+              </w:rPr>
+              <w:t>Min Max Normalization</w:t>
+            </w:r>
+          </w:p>
+        </w:tc>
+      </w:tr>
+      <w:tr>
+        <w:tc>
+          <w:tcPr>
+            <w:tcW w:w="2254" w:type="dxa"/>
+          </w:tcPr>
+          <w:p>
+            <w:pPr>
+              <w:pStyle w:val="ListParagraph"/>
+              <w:ind w:left="0"/>
+              <w:rPr>
+                <w:lang w:val="en-US"/>
+              </w:rPr>
+            </w:pPr>
+            <w:r>
+              <w:rPr>
+                <w:lang w:val="en-US"/>
+              </w:rPr>
+              <w:t>PCR_04</w:t>
+            </w:r>
+          </w:p>
+        </w:tc>
+        <w:tc>
+          <w:tcPr>
+            <w:tcW w:w="2254" w:type="dxa"/>
+          </w:tcPr>
+          <w:p>
+            <w:pPr>
+              <w:pStyle w:val="ListParagraph"/>
+              <w:ind w:left="0"/>
+              <w:rPr>
+                <w:lang w:val="en-US"/>
+              </w:rPr>
+            </w:pPr>
+            <w:r>
+              <w:rPr>
+                <w:lang w:val="en-US"/>
+              </w:rPr>
+              <w:t>V</w:t>
+            </w:r>
+          </w:p>
+        </w:tc>
+        <w:tc>
+          <w:tcPr>
+            <w:tcW w:w="2254" w:type="dxa"/>
+          </w:tcPr>
+          <w:p>
+            <w:pPr>
+              <w:pStyle w:val="ListParagraph"/>
+              <w:ind w:left="0"/>
+              <w:rPr>
+                <w:lang w:val="en-US"/>
+              </w:rPr>
+            </w:pPr>
+            <w:r>
+              <w:rPr>
+                <w:lang w:val="en-US"/>
+              </w:rPr>
+              <w:t>X</w:t>
+            </w:r>
+          </w:p>
+        </w:tc>
+        <w:tc>
+          <w:tcPr>
+            <w:tcW w:w="2254" w:type="dxa"/>
+          </w:tcPr>
+          <w:p>
+            <w:pPr>
+              <w:pStyle w:val="ListParagraph"/>
+              <w:ind w:left="0"/>
+              <w:rPr>
+                <w:lang w:val="en-US"/>
+              </w:rPr>
+            </w:pPr>
+            <w:r>
+              <w:rPr>
+                <w:lang w:val="en-US"/>
+              </w:rPr>
+              <w:t xml:space="preserve">Standard </w:t>
+            </w:r>
+            <w:r>
+              <w:rPr>
+                <w:lang w:val="en-US"/>
+              </w:rPr>
+              <w:t>Normalization</w:t>
+            </w:r>
+          </w:p>
+        </w:tc>
+      </w:tr>
+      <w:tr>
+        <w:tc>
+          <w:tcPr>
+            <w:tcW w:w="2254" w:type="dxa"/>
+          </w:tcPr>
+          <w:p>
+            <w:pPr>
+              <w:pStyle w:val="ListParagraph"/>
+              <w:ind w:left="0"/>
+              <w:rPr>
+                <w:lang w:val="en-US"/>
+              </w:rPr>
+            </w:pPr>
+            <w:r>
+              <w:rPr>
+                <w:lang w:val="en-US"/>
+              </w:rPr>
+              <w:t>PCR_05</w:t>
+            </w:r>
+          </w:p>
+        </w:tc>
+        <w:tc>
+          <w:tcPr>
+            <w:tcW w:w="2254" w:type="dxa"/>
+          </w:tcPr>
+          <w:p>
+            <w:pPr>
+              <w:pStyle w:val="ListParagraph"/>
+              <w:ind w:left="0"/>
+              <w:rPr>
+                <w:lang w:val="en-US"/>
+              </w:rPr>
+            </w:pPr>
+            <w:r>
+              <w:rPr>
+                <w:lang w:val="en-US"/>
+              </w:rPr>
+              <w:t>V</w:t>
+            </w:r>
+          </w:p>
+        </w:tc>
+        <w:tc>
+          <w:tcPr>
+            <w:tcW w:w="2254" w:type="dxa"/>
+          </w:tcPr>
+          <w:p>
+            <w:pPr>
+              <w:pStyle w:val="ListParagraph"/>
+              <w:ind w:left="0"/>
+              <w:rPr>
+                <w:lang w:val="en-US"/>
+              </w:rPr>
+            </w:pPr>
+            <w:r>
+              <w:rPr>
+                <w:lang w:val="en-US"/>
+              </w:rPr>
+              <w:t>X</w:t>
+            </w:r>
+          </w:p>
+        </w:tc>
+        <w:tc>
+          <w:tcPr>
+            <w:tcW w:w="2254" w:type="dxa"/>
+          </w:tcPr>
+          <w:p>
+            <w:pPr>
+              <w:pStyle w:val="ListParagraph"/>
+              <w:ind w:left="0"/>
+              <w:rPr>
+                <w:lang w:val="en-US"/>
+              </w:rPr>
+            </w:pPr>
+            <w:r>
+              <w:rPr>
+                <w:lang w:val="en-US"/>
+              </w:rPr>
+              <w:t>Standard Normalization</w:t>
+            </w:r>
+          </w:p>
+        </w:tc>
+      </w:tr>
+      <w:tr>
+        <w:tc>
+          <w:tcPr>
+            <w:tcW w:w="2254" w:type="dxa"/>
+          </w:tcPr>
+          <w:p>
+            <w:pPr>
+              <w:pStyle w:val="ListParagraph"/>
+              <w:ind w:left="0"/>
+              <w:rPr>
+                <w:lang w:val="en-US"/>
+              </w:rPr>
+            </w:pPr>
+            <w:r>
+              <w:rPr>
+                <w:lang w:val="en-US"/>
+              </w:rPr>
+              <w:t>PCR_06</w:t>
+            </w:r>
+          </w:p>
+        </w:tc>
+        <w:tc>
+          <w:tcPr>
+            <w:tcW w:w="2254" w:type="dxa"/>
+          </w:tcPr>
+          <w:p>
+            <w:pPr>
+              <w:pStyle w:val="ListParagraph"/>
+              <w:ind w:left="0"/>
+              <w:rPr>
+                <w:lang w:val="en-US"/>
+              </w:rPr>
+            </w:pPr>
+            <w:r>
+              <w:rPr>
+                <w:lang w:val="en-US"/>
+              </w:rPr>
+              <w:t>V</w:t>
+            </w:r>
+          </w:p>
+        </w:tc>
+        <w:tc>
+          <w:tcPr>
+            <w:tcW w:w="2254" w:type="dxa"/>
+          </w:tcPr>
+          <w:p>
+            <w:pPr>
+              <w:pStyle w:val="ListParagraph"/>
+              <w:ind w:left="0"/>
+              <w:rPr>
+                <w:lang w:val="en-US"/>
+              </w:rPr>
+            </w:pPr>
+            <w:r>
+              <w:rPr>
+                <w:lang w:val="en-US"/>
+              </w:rPr>
+              <w:t>X</w:t>
+            </w:r>
+          </w:p>
+        </w:tc>
+        <w:tc>
+          <w:tcPr>
+            <w:tcW w:w="2254" w:type="dxa"/>
+          </w:tcPr>
+          <w:p>
+            <w:pPr>
+              <w:pStyle w:val="ListParagraph"/>
+              <w:ind w:left="0"/>
+              <w:rPr>
+                <w:lang w:val="en-US"/>
+              </w:rPr>
+            </w:pPr>
+            <w:r>
+              <w:rPr>
+                <w:lang w:val="en-US"/>
+              </w:rPr>
+              <w:t>Standard Normalization</w:t>
+            </w:r>
+          </w:p>
+        </w:tc>
+      </w:tr>
+      <w:tr>
+        <w:tc>
+          <w:tcPr>
+            <w:tcW w:w="2254" w:type="dxa"/>
+          </w:tcPr>
+          <w:p>
+            <w:pPr>
+              <w:pStyle w:val="ListParagraph"/>
+              <w:ind w:left="0"/>
+              <w:rPr>
+                <w:lang w:val="en-US"/>
+              </w:rPr>
+            </w:pPr>
+            <w:r>
+              <w:rPr>
+                <w:lang w:val="en-US"/>
+              </w:rPr>
+              <w:t>PCR_07</w:t>
+            </w:r>
+          </w:p>
+        </w:tc>
+        <w:tc>
+          <w:tcPr>
+            <w:tcW w:w="2254" w:type="dxa"/>
+          </w:tcPr>
+          <w:p>
+            <w:pPr>
+              <w:pStyle w:val="ListParagraph"/>
+              <w:ind w:left="0"/>
+              <w:rPr>
+                <w:lang w:val="en-US"/>
+              </w:rPr>
+            </w:pPr>
+            <w:r>
+              <w:rPr>
+                <w:lang w:val="en-US"/>
+              </w:rPr>
+              <w:t>V</w:t>
+            </w:r>
+          </w:p>
+        </w:tc>
+        <w:tc>
+          <w:tcPr>
+            <w:tcW w:w="2254" w:type="dxa"/>
+          </w:tcPr>
+          <w:p>
+            <w:pPr>
+              <w:pStyle w:val="ListParagraph"/>
+              <w:ind w:left="0"/>
+              <w:rPr>
+                <w:lang w:val="en-US"/>
+              </w:rPr>
+            </w:pPr>
+            <w:r>
+              <w:rPr>
+                <w:lang w:val="en-US"/>
+              </w:rPr>
+              <w:t>X</w:t>
+            </w:r>
+          </w:p>
+        </w:tc>
+        <w:tc>
+          <w:tcPr>
+            <w:tcW w:w="2254" w:type="dxa"/>
+          </w:tcPr>
+          <w:p>
+            <w:pPr>
+              <w:pStyle w:val="ListParagraph"/>
+              <w:ind w:left="0"/>
+              <w:rPr>
+                <w:lang w:val="en-US"/>
+              </w:rPr>
+            </w:pPr>
+            <w:r>
+              <w:rPr>
+                <w:lang w:val="en-US"/>
+              </w:rPr>
+              <w:t>Standard Normalization</w:t>
+            </w:r>
+          </w:p>
+        </w:tc>
+      </w:tr>
+      <w:tr>
+        <w:tc>
+          <w:tcPr>
+            <w:tcW w:w="2254" w:type="dxa"/>
+          </w:tcPr>
+          <w:p>
+            <w:pPr>
+              <w:pStyle w:val="ListParagraph"/>
+              <w:ind w:left="0"/>
+              <w:rPr>
+                <w:lang w:val="en-US"/>
+              </w:rPr>
+            </w:pPr>
+            <w:r>
+              <w:rPr>
+                <w:lang w:val="en-US"/>
+              </w:rPr>
+              <w:t>PCR_08</w:t>
+            </w:r>
+          </w:p>
+        </w:tc>
+        <w:tc>
+          <w:tcPr>
+            <w:tcW w:w="2254" w:type="dxa"/>
+          </w:tcPr>
+          <w:p>
+            <w:pPr>
+              <w:pStyle w:val="ListParagraph"/>
+              <w:ind w:left="0"/>
+              <w:rPr>
+                <w:lang w:val="en-US"/>
+              </w:rPr>
+            </w:pPr>
+            <w:r>
+              <w:rPr>
+                <w:lang w:val="en-US"/>
+              </w:rPr>
+              <w:t>V</w:t>
+            </w:r>
+          </w:p>
+        </w:tc>
+        <w:tc>
+          <w:tcPr>
+            <w:tcW w:w="2254" w:type="dxa"/>
+          </w:tcPr>
+          <w:p>
+            <w:pPr>
+              <w:pStyle w:val="ListParagraph"/>
+              <w:ind w:left="0"/>
+              <w:rPr>
+                <w:lang w:val="en-US"/>
+              </w:rPr>
+            </w:pPr>
+            <w:r>
+              <w:rPr>
+                <w:lang w:val="en-US"/>
+              </w:rPr>
+              <w:t>X</w:t>
+            </w:r>
+          </w:p>
+        </w:tc>
+        <w:tc>
+          <w:tcPr>
+            <w:tcW w:w="2254" w:type="dxa"/>
+          </w:tcPr>
+          <w:p>
+            <w:pPr>
+              <w:pStyle w:val="ListParagraph"/>
+              <w:ind w:left="0"/>
+              <w:rPr>
+                <w:lang w:val="en-US"/>
+              </w:rPr>
+            </w:pPr>
+            <w:r>
+              <w:rPr>
+                <w:lang w:val="en-US"/>
+              </w:rPr>
+              <w:t>Standard Normalization</w:t>
+            </w:r>
+          </w:p>
+        </w:tc>
+      </w:tr>
+      <w:tr>
+        <w:tc>
+          <w:tcPr>
+            <w:tcW w:w="2254" w:type="dxa"/>
+          </w:tcPr>
+          <w:p>
+            <w:pPr>
+              <w:pStyle w:val="ListParagraph"/>
+              <w:ind w:left="0"/>
+              <w:rPr>
+                <w:lang w:val="en-US"/>
+              </w:rPr>
+            </w:pPr>
+            <w:r>
+              <w:rPr>
+                <w:lang w:val="en-US"/>
+              </w:rPr>
+              <w:t>PCR_09</w:t>
+            </w:r>
+          </w:p>
+        </w:tc>
+        <w:tc>
+          <w:tcPr>
+            <w:tcW w:w="2254" w:type="dxa"/>
+          </w:tcPr>
+          <w:p>
+            <w:pPr>
+              <w:pStyle w:val="ListParagraph"/>
+              <w:ind w:left="0"/>
+              <w:rPr>
+                <w:lang w:val="en-US"/>
+              </w:rPr>
+            </w:pPr>
+            <w:r>
+              <w:rPr>
+                <w:lang w:val="en-US"/>
+              </w:rPr>
+              <w:t>V</w:t>
+            </w:r>
+          </w:p>
+        </w:tc>
+        <w:tc>
+          <w:tcPr>
+            <w:tcW w:w="2254" w:type="dxa"/>
+          </w:tcPr>
+          <w:p>
+            <w:pPr>
+              <w:pStyle w:val="ListParagraph"/>
+              <w:ind w:left="0"/>
+              <w:rPr>
+                <w:lang w:val="en-US"/>
+              </w:rPr>
+            </w:pPr>
+            <w:r>
+              <w:rPr>
+                <w:lang w:val="en-US"/>
+              </w:rPr>
+              <w:t>X</w:t>
+            </w:r>
+          </w:p>
+        </w:tc>
+        <w:tc>
+          <w:tcPr>
+            <w:tcW w:w="2254" w:type="dxa"/>
+          </w:tcPr>
+          <w:p>
+            <w:pPr>
+              <w:pStyle w:val="ListParagraph"/>
+              <w:ind w:left="0"/>
+              <w:rPr>
+                <w:lang w:val="en-US"/>
+              </w:rPr>
+            </w:pPr>
+            <w:r>
+              <w:rPr>
+                <w:lang w:val="en-US"/>
+              </w:rPr>
+              <w:t>Standard Normalization</w:t>
+            </w:r>
+          </w:p>
+        </w:tc>
+      </w:tr>
+      <w:tr>
+        <w:tc>
+          <w:tcPr>
+            <w:tcW w:w="2254" w:type="dxa"/>
+          </w:tcPr>
+          <w:p>
+            <w:pPr>
+              <w:pStyle w:val="ListParagraph"/>
+              <w:ind w:left="0"/>
+              <w:rPr>
+                <w:lang w:val="en-US"/>
+              </w:rPr>
+            </w:pPr>
+            <w:r>
+              <w:rPr>
+                <w:lang w:val="en-US"/>
+              </w:rPr>
+              <w:t>PCR_10</w:t>
+            </w:r>
+          </w:p>
+        </w:tc>
+        <w:tc>
+          <w:tcPr>
+            <w:tcW w:w="2254" w:type="dxa"/>
+          </w:tcPr>
+          <w:p>
+            <w:pPr>
+              <w:pStyle w:val="ListParagraph"/>
+              <w:ind w:left="0"/>
+              <w:rPr>
+                <w:lang w:val="en-US"/>
+              </w:rPr>
+            </w:pPr>
+            <w:r>
+              <w:rPr>
+                <w:lang w:val="en-US"/>
+              </w:rPr>
+              <w:t>V</w:t>
+            </w:r>
+          </w:p>
+        </w:tc>
+        <w:tc>
+          <w:tcPr>
+            <w:tcW w:w="2254" w:type="dxa"/>
+          </w:tcPr>
+          <w:p>
+            <w:pPr>
+              <w:pStyle w:val="ListParagraph"/>
+              <w:ind w:left="0"/>
+              <w:rPr>
+                <w:lang w:val="en-US"/>
+              </w:rPr>
+            </w:pPr>
+            <w:r>
+              <w:rPr>
+                <w:lang w:val="en-US"/>
+              </w:rPr>
+              <w:t>X</w:t>
+            </w:r>
+          </w:p>
+        </w:tc>
+        <w:tc>
+          <w:tcPr>
+            <w:tcW w:w="2254" w:type="dxa"/>
+          </w:tcPr>
+          <w:p>
+            <w:pPr>
+              <w:pStyle w:val="ListParagraph"/>
+              <w:ind w:left="0"/>
+              <w:rPr>
+                <w:lang w:val="en-US"/>
+              </w:rPr>
+            </w:pPr>
+            <w:r>
+              <w:rPr>
+                <w:lang w:val="en-US"/>
+              </w:rPr>
+              <w:t>Min Max Normalization</w:t>
+            </w:r>
+          </w:p>
+        </w:tc>
+      </w:tr>
+    </w:tbl>
+    <w:p>
+      <w:pPr>
+        <w:pStyle w:val="ListParagraph"/>
         <w:rPr>
           <w:lang w:val="en-US"/>
         </w:rPr>
@@ -4884,8 +7273,8 @@
   <w:abstractNum w:abstractNumId="1" w15:restartNumberingAfterBreak="0">
     <w:nsid w:val="569D07A7"/>
     <w:multiLevelType w:val="hybridMultilevel"/>
-    <w:tmpl w:val="1924F5D6"/>
-    <w:lvl w:ilvl="0" w:tplc="2000000F">
+    <w:tmpl w:val="4030C832"/>
+    <w:lvl w:ilvl="0" w:tplc="B73C0794">
       <w:start w:val="1"/>
       <w:numFmt w:val="decimal"/>
       <w:lvlText w:val="%1."/>
@@ -4895,6 +7284,9 @@
       </w:pPr>
       <w:rPr>
         <w:rFonts w:hint="default"/>
+        <w:b/>
+        <w:bCs/>
+        <w:color w:val="auto"/>
       </w:rPr>
     </w:lvl>
     <w:lvl w:ilvl="1" w:tplc="20000019">

</xml_diff>